<commit_message>
Removed Lis from names
</commit_message>
<xml_diff>
--- a/Module 9/Group 3 Module 9.docx
+++ b/Module 9/Group 3 Module 9.docx
@@ -24,14 +24,16 @@
         <w:rPr>
           <w:rFonts w:ascii="Times New Roman" w:hAnsi="Times New Roman" w:cs="Times New Roman"/>
         </w:rPr>
-        <w:t>LaVonne Patoir</w:t>
-      </w:r>
+        <w:t xml:space="preserve">LaVonne </w:t>
+      </w:r>
+      <w:proofErr w:type="spellStart"/>
       <w:r>
         <w:rPr>
           <w:rFonts w:ascii="Times New Roman" w:hAnsi="Times New Roman" w:cs="Times New Roman"/>
         </w:rPr>
-        <w:t>, Lis</w:t>
-      </w:r>
+        <w:t>Patoir</w:t>
+      </w:r>
+      <w:proofErr w:type="spellEnd"/>
     </w:p>
     <w:p>
       <w:pPr>
@@ -56,8 +58,16 @@
         <w:rPr>
           <w:rFonts w:ascii="Times New Roman" w:hAnsi="Times New Roman" w:cs="Times New Roman"/>
         </w:rPr>
-        <w:t>Professor Walauskis</w:t>
-      </w:r>
+        <w:t xml:space="preserve">Professor </w:t>
+      </w:r>
+      <w:proofErr w:type="spellStart"/>
+      <w:r>
+        <w:rPr>
+          <w:rFonts w:ascii="Times New Roman" w:hAnsi="Times New Roman" w:cs="Times New Roman"/>
+        </w:rPr>
+        <w:t>Walauskis</w:t>
+      </w:r>
+      <w:proofErr w:type="spellEnd"/>
     </w:p>
     <w:p>
       <w:pPr>
@@ -136,10 +146,7 @@
         <w:t xml:space="preserve">Vulnerability: </w:t>
       </w:r>
       <w:r>
-        <w:t>Our program was originally vulnerable to this exploit because</w:t>
-      </w:r>
-      <w:r>
-        <w:t xml:space="preserve"> a field that accepted user input was saved to the database without any modification. When the program then generated an HTML page for a browser to view, this string was interpreted as HTML code that executed a script when the page was loaded.</w:t>
+        <w:t>Our program was originally vulnerable to this exploit because a field that accepted user input was saved to the database without any modification. When the program then generated an HTML page for a browser to view, this string was interpreted as HTML code that executed a script when the page was loaded.</w:t>
       </w:r>
       <w:r>
         <w:t xml:space="preserve"> In our example, this script redirects the browser to an external site.</w:t>
@@ -161,7 +168,15 @@
         <w:t xml:space="preserve">: </w:t>
       </w:r>
       <w:r>
-        <w:t xml:space="preserve">A small function is added to the ToDoList object class that replaces special characters with their HTML encoding equivalent, such as </w:t>
+        <w:t xml:space="preserve">A small function is added to the </w:t>
+      </w:r>
+      <w:proofErr w:type="spellStart"/>
+      <w:r>
+        <w:t>ToDoList</w:t>
+      </w:r>
+      <w:proofErr w:type="spellEnd"/>
+      <w:r>
+        <w:t xml:space="preserve"> object class that replaces special characters with their HTML encoding equivalent, such as </w:t>
       </w:r>
       <w:r>
         <w:t>"&amp;"</w:t>
@@ -212,15 +227,31 @@
           <w:sz w:val="18"/>
           <w:szCs w:val="18"/>
         </w:rPr>
-        <w:t>package com.</w:t>
-      </w:r>
-      <w:proofErr w:type="gramStart"/>
-      <w:r>
-        <w:rPr>
-          <w:sz w:val="18"/>
-          <w:szCs w:val="18"/>
-        </w:rPr>
-        <w:t>example;</w:t>
+        <w:t xml:space="preserve">package </w:t>
+      </w:r>
+      <w:proofErr w:type="spellStart"/>
+      <w:r>
+        <w:rPr>
+          <w:sz w:val="18"/>
+          <w:szCs w:val="18"/>
+        </w:rPr>
+        <w:t>com.</w:t>
+      </w:r>
+      <w:proofErr w:type="gramStart"/>
+      <w:r>
+        <w:rPr>
+          <w:sz w:val="18"/>
+          <w:szCs w:val="18"/>
+        </w:rPr>
+        <w:t>example</w:t>
+      </w:r>
+      <w:proofErr w:type="spellEnd"/>
+      <w:r>
+        <w:rPr>
+          <w:sz w:val="18"/>
+          <w:szCs w:val="18"/>
+        </w:rPr>
+        <w:t>;</w:t>
       </w:r>
       <w:proofErr w:type="gramEnd"/>
     </w:p>
@@ -248,6 +279,7 @@
         </w:rPr>
         <w:t xml:space="preserve">import </w:t>
       </w:r>
+      <w:proofErr w:type="spellStart"/>
       <w:proofErr w:type="gramStart"/>
       <w:r>
         <w:rPr>
@@ -256,6 +288,7 @@
         </w:rPr>
         <w:t>jakarta.persistence</w:t>
       </w:r>
+      <w:proofErr w:type="spellEnd"/>
       <w:proofErr w:type="gramEnd"/>
       <w:r>
         <w:rPr>
@@ -330,23 +363,55 @@
           <w:sz w:val="18"/>
           <w:szCs w:val="18"/>
         </w:rPr>
-        <w:t>name = "ToDoListItems")</w:t>
-      </w:r>
-    </w:p>
-    <w:p>
-      <w:pPr>
-        <w:spacing w:after="0" w:line="240" w:lineRule="auto"/>
-        <w:rPr>
-          <w:sz w:val="18"/>
-          <w:szCs w:val="18"/>
-        </w:rPr>
-      </w:pPr>
-      <w:r>
-        <w:rPr>
-          <w:sz w:val="18"/>
-          <w:szCs w:val="18"/>
-        </w:rPr>
-        <w:t>public class ToDoList {</w:t>
+        <w:t>name = "</w:t>
+      </w:r>
+      <w:proofErr w:type="spellStart"/>
+      <w:r>
+        <w:rPr>
+          <w:sz w:val="18"/>
+          <w:szCs w:val="18"/>
+        </w:rPr>
+        <w:t>ToDoListItems</w:t>
+      </w:r>
+      <w:proofErr w:type="spellEnd"/>
+      <w:r>
+        <w:rPr>
+          <w:sz w:val="18"/>
+          <w:szCs w:val="18"/>
+        </w:rPr>
+        <w:t>")</w:t>
+      </w:r>
+    </w:p>
+    <w:p>
+      <w:pPr>
+        <w:spacing w:after="0" w:line="240" w:lineRule="auto"/>
+        <w:rPr>
+          <w:sz w:val="18"/>
+          <w:szCs w:val="18"/>
+        </w:rPr>
+      </w:pPr>
+      <w:r>
+        <w:rPr>
+          <w:sz w:val="18"/>
+          <w:szCs w:val="18"/>
+        </w:rPr>
+        <w:t xml:space="preserve">public class </w:t>
+      </w:r>
+      <w:proofErr w:type="spellStart"/>
+      <w:r>
+        <w:rPr>
+          <w:sz w:val="18"/>
+          <w:szCs w:val="18"/>
+        </w:rPr>
+        <w:t>ToDoList</w:t>
+      </w:r>
+      <w:proofErr w:type="spellEnd"/>
+      <w:r>
+        <w:rPr>
+          <w:sz w:val="18"/>
+          <w:szCs w:val="18"/>
+        </w:rPr>
+        <w:t xml:space="preserve"> {</w:t>
       </w:r>
     </w:p>
     <w:p>
@@ -394,7 +459,23 @@
           <w:sz w:val="18"/>
           <w:szCs w:val="18"/>
         </w:rPr>
-        <w:t>strategy = GenerationType.IDENTITY)</w:t>
+        <w:t xml:space="preserve">strategy = </w:t>
+      </w:r>
+      <w:proofErr w:type="spellStart"/>
+      <w:r>
+        <w:rPr>
+          <w:sz w:val="18"/>
+          <w:szCs w:val="18"/>
+        </w:rPr>
+        <w:t>GenerationType.IDENTITY</w:t>
+      </w:r>
+      <w:proofErr w:type="spellEnd"/>
+      <w:r>
+        <w:rPr>
+          <w:sz w:val="18"/>
+          <w:szCs w:val="18"/>
+        </w:rPr>
+        <w:t>)</w:t>
       </w:r>
     </w:p>
     <w:p>
@@ -512,13 +593,22 @@
         </w:rPr>
         <w:t xml:space="preserve">    public </w:t>
       </w:r>
-      <w:proofErr w:type="gramStart"/>
-      <w:r>
-        <w:rPr>
-          <w:sz w:val="18"/>
-          <w:szCs w:val="18"/>
-        </w:rPr>
-        <w:t>ToDoList(</w:t>
+      <w:proofErr w:type="spellStart"/>
+      <w:proofErr w:type="gramStart"/>
+      <w:r>
+        <w:rPr>
+          <w:sz w:val="18"/>
+          <w:szCs w:val="18"/>
+        </w:rPr>
+        <w:t>ToDoList</w:t>
+      </w:r>
+      <w:proofErr w:type="spellEnd"/>
+      <w:r>
+        <w:rPr>
+          <w:sz w:val="18"/>
+          <w:szCs w:val="18"/>
+        </w:rPr>
+        <w:t>(</w:t>
       </w:r>
       <w:proofErr w:type="gramEnd"/>
       <w:r>
@@ -553,13 +643,22 @@
         </w:rPr>
         <w:t xml:space="preserve">    public </w:t>
       </w:r>
-      <w:proofErr w:type="gramStart"/>
-      <w:r>
-        <w:rPr>
-          <w:sz w:val="18"/>
-          <w:szCs w:val="18"/>
-        </w:rPr>
-        <w:t>ToDoList(</w:t>
+      <w:proofErr w:type="spellStart"/>
+      <w:proofErr w:type="gramStart"/>
+      <w:r>
+        <w:rPr>
+          <w:sz w:val="18"/>
+          <w:szCs w:val="18"/>
+        </w:rPr>
+        <w:t>ToDoList</w:t>
+      </w:r>
+      <w:proofErr w:type="spellEnd"/>
+      <w:r>
+        <w:rPr>
+          <w:sz w:val="18"/>
+          <w:szCs w:val="18"/>
+        </w:rPr>
+        <w:t>(</w:t>
       </w:r>
       <w:proofErr w:type="gramEnd"/>
       <w:r>
@@ -594,6 +693,7 @@
         </w:rPr>
         <w:t xml:space="preserve">        </w:t>
       </w:r>
+      <w:proofErr w:type="spellStart"/>
       <w:proofErr w:type="gramStart"/>
       <w:r>
         <w:rPr>
@@ -602,6 +702,7 @@
         </w:rPr>
         <w:t>this.task</w:t>
       </w:r>
+      <w:proofErr w:type="spellEnd"/>
       <w:proofErr w:type="gramEnd"/>
       <w:r>
         <w:rPr>
@@ -660,13 +761,22 @@
         </w:rPr>
         <w:t xml:space="preserve">    public int </w:t>
       </w:r>
-      <w:proofErr w:type="gramStart"/>
-      <w:r>
-        <w:rPr>
-          <w:sz w:val="18"/>
-          <w:szCs w:val="18"/>
-        </w:rPr>
-        <w:t>getId(</w:t>
+      <w:proofErr w:type="spellStart"/>
+      <w:proofErr w:type="gramStart"/>
+      <w:r>
+        <w:rPr>
+          <w:sz w:val="18"/>
+          <w:szCs w:val="18"/>
+        </w:rPr>
+        <w:t>getId</w:t>
+      </w:r>
+      <w:proofErr w:type="spellEnd"/>
+      <w:r>
+        <w:rPr>
+          <w:sz w:val="18"/>
+          <w:szCs w:val="18"/>
+        </w:rPr>
+        <w:t>(</w:t>
       </w:r>
       <w:proofErr w:type="gramEnd"/>
       <w:r>
@@ -742,13 +852,22 @@
         </w:rPr>
         <w:t xml:space="preserve">    public String </w:t>
       </w:r>
-      <w:proofErr w:type="gramStart"/>
-      <w:r>
-        <w:rPr>
-          <w:sz w:val="18"/>
-          <w:szCs w:val="18"/>
-        </w:rPr>
-        <w:t>getTask(</w:t>
+      <w:proofErr w:type="spellStart"/>
+      <w:proofErr w:type="gramStart"/>
+      <w:r>
+        <w:rPr>
+          <w:sz w:val="18"/>
+          <w:szCs w:val="18"/>
+        </w:rPr>
+        <w:t>getTask</w:t>
+      </w:r>
+      <w:proofErr w:type="spellEnd"/>
+      <w:r>
+        <w:rPr>
+          <w:sz w:val="18"/>
+          <w:szCs w:val="18"/>
+        </w:rPr>
+        <w:t>(</w:t>
       </w:r>
       <w:proofErr w:type="gramEnd"/>
       <w:r>
@@ -846,15 +965,31 @@
           <w:sz w:val="18"/>
           <w:szCs w:val="18"/>
         </w:rPr>
-        <w:t>package com.</w:t>
-      </w:r>
-      <w:proofErr w:type="gramStart"/>
-      <w:r>
-        <w:rPr>
-          <w:sz w:val="18"/>
-          <w:szCs w:val="18"/>
-        </w:rPr>
-        <w:t>example;</w:t>
+        <w:t xml:space="preserve">package </w:t>
+      </w:r>
+      <w:proofErr w:type="spellStart"/>
+      <w:r>
+        <w:rPr>
+          <w:sz w:val="18"/>
+          <w:szCs w:val="18"/>
+        </w:rPr>
+        <w:t>com.</w:t>
+      </w:r>
+      <w:proofErr w:type="gramStart"/>
+      <w:r>
+        <w:rPr>
+          <w:sz w:val="18"/>
+          <w:szCs w:val="18"/>
+        </w:rPr>
+        <w:t>example</w:t>
+      </w:r>
+      <w:proofErr w:type="spellEnd"/>
+      <w:r>
+        <w:rPr>
+          <w:sz w:val="18"/>
+          <w:szCs w:val="18"/>
+        </w:rPr>
+        <w:t>;</w:t>
       </w:r>
       <w:proofErr w:type="gramEnd"/>
     </w:p>
@@ -882,6 +1017,7 @@
         </w:rPr>
         <w:t xml:space="preserve">import </w:t>
       </w:r>
+      <w:proofErr w:type="spellStart"/>
       <w:proofErr w:type="gramStart"/>
       <w:r>
         <w:rPr>
@@ -890,6 +1026,7 @@
         </w:rPr>
         <w:t>jakarta.persistence</w:t>
       </w:r>
+      <w:proofErr w:type="spellEnd"/>
       <w:proofErr w:type="gramEnd"/>
       <w:r>
         <w:rPr>
@@ -964,23 +1101,55 @@
           <w:sz w:val="18"/>
           <w:szCs w:val="18"/>
         </w:rPr>
-        <w:t>name = "ToDoListItems")</w:t>
-      </w:r>
-    </w:p>
-    <w:p>
-      <w:pPr>
-        <w:spacing w:after="0" w:line="240" w:lineRule="auto"/>
-        <w:rPr>
-          <w:sz w:val="18"/>
-          <w:szCs w:val="18"/>
-        </w:rPr>
-      </w:pPr>
-      <w:r>
-        <w:rPr>
-          <w:sz w:val="18"/>
-          <w:szCs w:val="18"/>
-        </w:rPr>
-        <w:t>public class ToDoList {</w:t>
+        <w:t>name = "</w:t>
+      </w:r>
+      <w:proofErr w:type="spellStart"/>
+      <w:r>
+        <w:rPr>
+          <w:sz w:val="18"/>
+          <w:szCs w:val="18"/>
+        </w:rPr>
+        <w:t>ToDoListItems</w:t>
+      </w:r>
+      <w:proofErr w:type="spellEnd"/>
+      <w:r>
+        <w:rPr>
+          <w:sz w:val="18"/>
+          <w:szCs w:val="18"/>
+        </w:rPr>
+        <w:t>")</w:t>
+      </w:r>
+    </w:p>
+    <w:p>
+      <w:pPr>
+        <w:spacing w:after="0" w:line="240" w:lineRule="auto"/>
+        <w:rPr>
+          <w:sz w:val="18"/>
+          <w:szCs w:val="18"/>
+        </w:rPr>
+      </w:pPr>
+      <w:r>
+        <w:rPr>
+          <w:sz w:val="18"/>
+          <w:szCs w:val="18"/>
+        </w:rPr>
+        <w:t xml:space="preserve">public class </w:t>
+      </w:r>
+      <w:proofErr w:type="spellStart"/>
+      <w:r>
+        <w:rPr>
+          <w:sz w:val="18"/>
+          <w:szCs w:val="18"/>
+        </w:rPr>
+        <w:t>ToDoList</w:t>
+      </w:r>
+      <w:proofErr w:type="spellEnd"/>
+      <w:r>
+        <w:rPr>
+          <w:sz w:val="18"/>
+          <w:szCs w:val="18"/>
+        </w:rPr>
+        <w:t xml:space="preserve"> {</w:t>
       </w:r>
     </w:p>
     <w:p>
@@ -1028,7 +1197,23 @@
           <w:sz w:val="18"/>
           <w:szCs w:val="18"/>
         </w:rPr>
-        <w:t>strategy = GenerationType.IDENTITY)</w:t>
+        <w:t xml:space="preserve">strategy = </w:t>
+      </w:r>
+      <w:proofErr w:type="spellStart"/>
+      <w:r>
+        <w:rPr>
+          <w:sz w:val="18"/>
+          <w:szCs w:val="18"/>
+        </w:rPr>
+        <w:t>GenerationType.IDENTITY</w:t>
+      </w:r>
+      <w:proofErr w:type="spellEnd"/>
+      <w:r>
+        <w:rPr>
+          <w:sz w:val="18"/>
+          <w:szCs w:val="18"/>
+        </w:rPr>
+        <w:t>)</w:t>
       </w:r>
     </w:p>
     <w:p>
@@ -1146,13 +1331,22 @@
         </w:rPr>
         <w:t xml:space="preserve">    public </w:t>
       </w:r>
-      <w:proofErr w:type="gramStart"/>
-      <w:r>
-        <w:rPr>
-          <w:sz w:val="18"/>
-          <w:szCs w:val="18"/>
-        </w:rPr>
-        <w:t>ToDoList(</w:t>
+      <w:proofErr w:type="spellStart"/>
+      <w:proofErr w:type="gramStart"/>
+      <w:r>
+        <w:rPr>
+          <w:sz w:val="18"/>
+          <w:szCs w:val="18"/>
+        </w:rPr>
+        <w:t>ToDoList</w:t>
+      </w:r>
+      <w:proofErr w:type="spellEnd"/>
+      <w:r>
+        <w:rPr>
+          <w:sz w:val="18"/>
+          <w:szCs w:val="18"/>
+        </w:rPr>
+        <w:t>(</w:t>
       </w:r>
       <w:proofErr w:type="gramEnd"/>
       <w:r>
@@ -1187,13 +1381,22 @@
         </w:rPr>
         <w:t xml:space="preserve">    public </w:t>
       </w:r>
-      <w:proofErr w:type="gramStart"/>
-      <w:r>
-        <w:rPr>
-          <w:sz w:val="18"/>
-          <w:szCs w:val="18"/>
-        </w:rPr>
-        <w:t>ToDoList(</w:t>
+      <w:proofErr w:type="spellStart"/>
+      <w:proofErr w:type="gramStart"/>
+      <w:r>
+        <w:rPr>
+          <w:sz w:val="18"/>
+          <w:szCs w:val="18"/>
+        </w:rPr>
+        <w:t>ToDoList</w:t>
+      </w:r>
+      <w:proofErr w:type="spellEnd"/>
+      <w:r>
+        <w:rPr>
+          <w:sz w:val="18"/>
+          <w:szCs w:val="18"/>
+        </w:rPr>
+        <w:t>(</w:t>
       </w:r>
       <w:proofErr w:type="gramEnd"/>
       <w:r>
@@ -1228,6 +1431,7 @@
         </w:rPr>
         <w:t xml:space="preserve">        </w:t>
       </w:r>
+      <w:proofErr w:type="spellStart"/>
       <w:proofErr w:type="gramStart"/>
       <w:r>
         <w:rPr>
@@ -1236,6 +1440,7 @@
         </w:rPr>
         <w:t>this.task</w:t>
       </w:r>
+      <w:proofErr w:type="spellEnd"/>
       <w:proofErr w:type="gramEnd"/>
       <w:r>
         <w:rPr>
@@ -1294,13 +1499,22 @@
         </w:rPr>
         <w:t xml:space="preserve">    public int </w:t>
       </w:r>
-      <w:proofErr w:type="gramStart"/>
-      <w:r>
-        <w:rPr>
-          <w:sz w:val="18"/>
-          <w:szCs w:val="18"/>
-        </w:rPr>
-        <w:t>getId(</w:t>
+      <w:proofErr w:type="spellStart"/>
+      <w:proofErr w:type="gramStart"/>
+      <w:r>
+        <w:rPr>
+          <w:sz w:val="18"/>
+          <w:szCs w:val="18"/>
+        </w:rPr>
+        <w:t>getId</w:t>
+      </w:r>
+      <w:proofErr w:type="spellEnd"/>
+      <w:r>
+        <w:rPr>
+          <w:sz w:val="18"/>
+          <w:szCs w:val="18"/>
+        </w:rPr>
+        <w:t>(</w:t>
       </w:r>
       <w:proofErr w:type="gramEnd"/>
       <w:r>
@@ -1376,13 +1590,22 @@
         </w:rPr>
         <w:t xml:space="preserve">    public String </w:t>
       </w:r>
-      <w:proofErr w:type="gramStart"/>
-      <w:r>
-        <w:rPr>
-          <w:sz w:val="18"/>
-          <w:szCs w:val="18"/>
-        </w:rPr>
-        <w:t>getTask(</w:t>
+      <w:proofErr w:type="spellStart"/>
+      <w:proofErr w:type="gramStart"/>
+      <w:r>
+        <w:rPr>
+          <w:sz w:val="18"/>
+          <w:szCs w:val="18"/>
+        </w:rPr>
+        <w:t>getTask</w:t>
+      </w:r>
+      <w:proofErr w:type="spellEnd"/>
+      <w:r>
+        <w:rPr>
+          <w:sz w:val="18"/>
+          <w:szCs w:val="18"/>
+        </w:rPr>
+        <w:t>(</w:t>
       </w:r>
       <w:proofErr w:type="gramEnd"/>
       <w:r>
@@ -1540,6 +1763,7 @@
         </w:rPr>
         <w:t xml:space="preserve">        return </w:t>
       </w:r>
+      <w:proofErr w:type="spellStart"/>
       <w:proofErr w:type="gramStart"/>
       <w:r>
         <w:rPr>
@@ -1548,6 +1772,7 @@
         </w:rPr>
         <w:t>input.replace</w:t>
       </w:r>
+      <w:proofErr w:type="spellEnd"/>
       <w:proofErr w:type="gramEnd"/>
       <w:r>
         <w:rPr>
@@ -1586,7 +1811,23 @@
           <w:sz w:val="18"/>
           <w:szCs w:val="18"/>
         </w:rPr>
-        <w:t>("&lt;", "&amp;lt;")</w:t>
+        <w:t>("&lt;", "&amp;</w:t>
+      </w:r>
+      <w:proofErr w:type="spellStart"/>
+      <w:r>
+        <w:rPr>
+          <w:sz w:val="18"/>
+          <w:szCs w:val="18"/>
+        </w:rPr>
+        <w:t>lt</w:t>
+      </w:r>
+      <w:proofErr w:type="spellEnd"/>
+      <w:r>
+        <w:rPr>
+          <w:sz w:val="18"/>
+          <w:szCs w:val="18"/>
+        </w:rPr>
+        <w:t>;")</w:t>
       </w:r>
     </w:p>
     <w:p>
@@ -1618,7 +1859,23 @@
           <w:sz w:val="18"/>
           <w:szCs w:val="18"/>
         </w:rPr>
-        <w:t>("&gt;", "&amp;gt;")</w:t>
+        <w:t>("&gt;", "&amp;</w:t>
+      </w:r>
+      <w:proofErr w:type="spellStart"/>
+      <w:r>
+        <w:rPr>
+          <w:sz w:val="18"/>
+          <w:szCs w:val="18"/>
+        </w:rPr>
+        <w:t>gt</w:t>
+      </w:r>
+      <w:proofErr w:type="spellEnd"/>
+      <w:r>
+        <w:rPr>
+          <w:sz w:val="18"/>
+          <w:szCs w:val="18"/>
+        </w:rPr>
+        <w:t>;")</w:t>
       </w:r>
     </w:p>
     <w:p>
@@ -1666,7 +1923,23 @@
           <w:sz w:val="18"/>
           <w:szCs w:val="18"/>
         </w:rPr>
-        <w:t>", "&amp;quot;")</w:t>
+        <w:t>", "&amp;</w:t>
+      </w:r>
+      <w:proofErr w:type="spellStart"/>
+      <w:r>
+        <w:rPr>
+          <w:sz w:val="18"/>
+          <w:szCs w:val="18"/>
+        </w:rPr>
+        <w:t>quot</w:t>
+      </w:r>
+      <w:proofErr w:type="spellEnd"/>
+      <w:r>
+        <w:rPr>
+          <w:sz w:val="18"/>
+          <w:szCs w:val="18"/>
+        </w:rPr>
+        <w:t>;")</w:t>
       </w:r>
     </w:p>
     <w:p>
@@ -1756,6 +2029,147 @@
           <w:szCs w:val="18"/>
         </w:rPr>
         <w:t>}</w:t>
+      </w:r>
+    </w:p>
+    <w:p>
+      <w:pPr>
+        <w:spacing w:after="0" w:line="240" w:lineRule="auto"/>
+        <w:rPr>
+          <w:sz w:val="18"/>
+          <w:szCs w:val="18"/>
+        </w:rPr>
+      </w:pPr>
+    </w:p>
+    <w:p>
+      <w:pPr>
+        <w:spacing w:after="0" w:line="240" w:lineRule="auto"/>
+        <w:rPr>
+          <w:sz w:val="18"/>
+          <w:szCs w:val="18"/>
+        </w:rPr>
+      </w:pPr>
+      <w:proofErr w:type="spellStart"/>
+      <w:r>
+        <w:rPr>
+          <w:b/>
+          <w:bCs/>
+        </w:rPr>
+        <w:t>Malicius</w:t>
+      </w:r>
+      <w:proofErr w:type="spellEnd"/>
+      <w:r>
+        <w:rPr>
+          <w:b/>
+          <w:bCs/>
+        </w:rPr>
+        <w:t xml:space="preserve"> Code:</w:t>
+      </w:r>
+    </w:p>
+    <w:p>
+      <w:pPr>
+        <w:spacing w:after="0" w:line="240" w:lineRule="auto"/>
+        <w:rPr>
+          <w:sz w:val="18"/>
+          <w:szCs w:val="18"/>
+        </w:rPr>
+      </w:pPr>
+      <w:r>
+        <w:rPr>
+          <w:sz w:val="18"/>
+          <w:szCs w:val="18"/>
+        </w:rPr>
+        <w:t>"/&gt;&lt;script type="text/</w:t>
+      </w:r>
+      <w:proofErr w:type="spellStart"/>
+      <w:r>
+        <w:rPr>
+          <w:sz w:val="18"/>
+          <w:szCs w:val="18"/>
+        </w:rPr>
+        <w:t>javascript</w:t>
+      </w:r>
+      <w:proofErr w:type="spellEnd"/>
+      <w:r>
+        <w:rPr>
+          <w:sz w:val="18"/>
+          <w:szCs w:val="18"/>
+        </w:rPr>
+        <w:t>"&gt;</w:t>
+      </w:r>
+      <w:proofErr w:type="spellStart"/>
+      <w:proofErr w:type="gramStart"/>
+      <w:r>
+        <w:rPr>
+          <w:sz w:val="18"/>
+          <w:szCs w:val="18"/>
+        </w:rPr>
+        <w:t>window.onload</w:t>
+      </w:r>
+      <w:proofErr w:type="spellEnd"/>
+      <w:proofErr w:type="gramEnd"/>
+      <w:r>
+        <w:rPr>
+          <w:sz w:val="18"/>
+          <w:szCs w:val="18"/>
+        </w:rPr>
+        <w:t xml:space="preserve"> = </w:t>
+      </w:r>
+      <w:proofErr w:type="gramStart"/>
+      <w:r>
+        <w:rPr>
+          <w:sz w:val="18"/>
+          <w:szCs w:val="18"/>
+        </w:rPr>
+        <w:t>function(</w:t>
+      </w:r>
+      <w:proofErr w:type="gramEnd"/>
+      <w:r>
+        <w:rPr>
+          <w:sz w:val="18"/>
+          <w:szCs w:val="18"/>
+        </w:rPr>
+        <w:t>) {</w:t>
+      </w:r>
+      <w:proofErr w:type="spellStart"/>
+      <w:proofErr w:type="gramStart"/>
+      <w:r>
+        <w:rPr>
+          <w:sz w:val="18"/>
+          <w:szCs w:val="18"/>
+        </w:rPr>
+        <w:t>window.location</w:t>
+      </w:r>
+      <w:proofErr w:type="gramEnd"/>
+      <w:r>
+        <w:rPr>
+          <w:sz w:val="18"/>
+          <w:szCs w:val="18"/>
+        </w:rPr>
+        <w:t>.href</w:t>
+      </w:r>
+      <w:proofErr w:type="spellEnd"/>
+      <w:r>
+        <w:rPr>
+          <w:sz w:val="18"/>
+          <w:szCs w:val="18"/>
+        </w:rPr>
+        <w:t xml:space="preserve"> = "https://www.youtube.com/watch?v=xvFZjo5PgG0</w:t>
+      </w:r>
+      <w:proofErr w:type="gramStart"/>
+      <w:r>
+        <w:rPr>
+          <w:sz w:val="18"/>
+          <w:szCs w:val="18"/>
+        </w:rPr>
+        <w:t>";};&lt;</w:t>
+      </w:r>
+      <w:proofErr w:type="gramEnd"/>
+      <w:r>
+        <w:rPr>
+          <w:sz w:val="18"/>
+          <w:szCs w:val="18"/>
+        </w:rPr>
+        <w:t>/script&gt;</w:t>
       </w:r>
     </w:p>
     <w:sectPr>

</xml_diff>